<commit_message>
updaged 2023 added in first line
</commit_message>
<xml_diff>
--- a/kubernates_class.docx
+++ b/kubernates_class.docx
@@ -3,6 +3,12 @@
 <w:document xmlns:wpc="http://schemas.microsoft.com/office/word/2010/wordprocessingCanvas" xmlns:cx="http://schemas.microsoft.com/office/drawing/2014/chartex" xmlns:cx1="http://schemas.microsoft.com/office/drawing/2015/9/8/chartex" xmlns:cx2="http://schemas.microsoft.com/office/drawing/2015/10/21/chartex" xmlns:cx3="http://schemas.microsoft.com/office/drawing/2016/5/9/chartex" xmlns:cx4="http://schemas.microsoft.com/office/drawing/2016/5/10/chartex" xmlns:cx5="http://schemas.microsoft.com/office/drawing/2016/5/11/chartex" xmlns:cx6="http://schemas.microsoft.com/office/drawing/2016/5/12/chartex" xmlns:cx7="http://schemas.microsoft.com/office/drawing/2016/5/13/chartex" xmlns:cx8="http://schemas.microsoft.com/office/drawing/2016/5/14/chartex" xmlns:mc="http://schemas.openxmlformats.org/markup-compatibility/2006" xmlns:aink="http://schemas.microsoft.com/office/drawing/2016/ink" xmlns:am3d="http://schemas.microsoft.com/office/drawing/2017/model3d" xmlns:o="urn:schemas-microsoft-com:office:office" xmlns:oel="http://schemas.microsoft.com/office/2019/extlst" xmlns:r="http://schemas.openxmlformats.org/officeDocument/2006/relationships" xmlns:m="http://schemas.openxmlformats.org/officeDocument/2006/math" xmlns:v="urn:schemas-microsoft-com:vml" xmlns:wp14="http://schemas.microsoft.com/office/word/2010/wordprocessingDrawing" xmlns:wp="http://schemas.openxmlformats.org/drawingml/2006/wordprocessingDrawing" xmlns:w10="urn:schemas-microsoft-com:office:word" xmlns:w="http://schemas.openxmlformats.org/wordprocessingml/2006/main" xmlns:w14="http://schemas.microsoft.com/office/word/2010/wordml" xmlns:w15="http://schemas.microsoft.com/office/word/2012/wordml" xmlns:w16cex="http://schemas.microsoft.com/office/word/2018/wordml/cex" xmlns:w16cid="http://schemas.microsoft.com/office/word/2016/wordml/cid" xmlns:w16="http://schemas.microsoft.com/office/word/2018/wordml" xmlns:w16sdtdh="http://schemas.microsoft.com/office/word/2020/wordml/sdtdatahash" xmlns:w16se="http://schemas.microsoft.com/office/word/2015/wordml/symex" xmlns:wpg="http://schemas.microsoft.com/office/word/2010/wordprocessingGroup" xmlns:wpi="http://schemas.microsoft.com/office/word/2010/wordprocessingInk" xmlns:wne="http://schemas.microsoft.com/office/word/2006/wordml" xmlns:wps="http://schemas.microsoft.com/office/word/2010/wordprocessingShape" mc:Ignorable="w14 w15 w16se w16cid w16 w16cex w16sdtdh wp14">
   <w:body>
     <w:p/>
+    <w:p/>
+    <w:p>
+      <w:r>
+        <w:t>Updated 2023</w:t>
+      </w:r>
+    </w:p>
     <w:p>
       <w:r>
         <w:t xml:space="preserve">Day 1: </w:t>
@@ -77,44 +83,12 @@
     <w:p/>
     <w:p>
       <w:r>
-        <w:t xml:space="preserve">--Problem: ecommerce website, </w:t>
-      </w:r>
-      <w:proofErr w:type="spellStart"/>
-      <w:r>
-        <w:t>everyting</w:t>
-      </w:r>
-      <w:proofErr w:type="spellEnd"/>
-      <w:r>
-        <w:t xml:space="preserve"> needs to put in one server. This is </w:t>
-      </w:r>
-    </w:p>
-    <w:p>
-      <w:r>
-        <w:t xml:space="preserve">Monolithic </w:t>
-      </w:r>
-      <w:proofErr w:type="spellStart"/>
-      <w:r>
-        <w:t>Arichitecture</w:t>
-      </w:r>
-      <w:proofErr w:type="spellEnd"/>
-      <w:r>
-        <w:t xml:space="preserve"> server. If one server is down…need to fix. It might take 1 hour…or 2 days. In 2 days, we </w:t>
-      </w:r>
-      <w:proofErr w:type="spellStart"/>
-      <w:r>
-        <w:t>goona</w:t>
-      </w:r>
-      <w:proofErr w:type="spellEnd"/>
-      <w:r>
-        <w:t xml:space="preserve"> loose business. So monolithic architecture </w:t>
-      </w:r>
-      <w:proofErr w:type="spellStart"/>
-      <w:r>
-        <w:t>doesnot</w:t>
-      </w:r>
-      <w:proofErr w:type="spellEnd"/>
-      <w:r>
-        <w:t xml:space="preserve"> work. </w:t>
+        <w:t xml:space="preserve">--Problem: ecommerce website, everyting needs to put in one server. This is </w:t>
+      </w:r>
+    </w:p>
+    <w:p>
+      <w:r>
+        <w:t xml:space="preserve">Monolithic Arichitecture server. If one server is down…need to fix. It might take 1 hour…or 2 days. In 2 days, we goona loose business. So monolithic architecture doesnot work. </w:t>
       </w:r>
     </w:p>
     <w:p/>
@@ -123,26 +97,10 @@
         <w:t>So, Microservice</w:t>
       </w:r>
       <w:r>
-        <w:t xml:space="preserve"> based architecture, </w:t>
-      </w:r>
-      <w:proofErr w:type="gramStart"/>
-      <w:r>
-        <w:t>It</w:t>
-      </w:r>
-      <w:proofErr w:type="gramEnd"/>
-      <w:r>
-        <w:t xml:space="preserve"> means each component is working separately. </w:t>
-      </w:r>
-      <w:r>
-        <w:t xml:space="preserve">Uber mobile app, it has 6 to 8 microservices are running. Parallelly at least 10,000 users are using uber app. </w:t>
-      </w:r>
-      <w:proofErr w:type="gramStart"/>
-      <w:r>
-        <w:t>So</w:t>
-      </w:r>
-      <w:proofErr w:type="gramEnd"/>
-      <w:r>
-        <w:t xml:space="preserve"> 10,000* 8 =8,000 containers are used. </w:t>
+        <w:t xml:space="preserve"> based architecture, It means each component is working separately. </w:t>
+      </w:r>
+      <w:r>
+        <w:t xml:space="preserve">Uber mobile app, it has 6 to 8 microservices are running. Parallelly at least 10,000 users are using uber app. So 10,000* 8 =8,000 containers are used. </w:t>
       </w:r>
     </w:p>
     <w:p/>
@@ -150,29 +108,11 @@
       <w:r>
         <w:t xml:space="preserve">--In 2008 around, </w:t>
       </w:r>
-      <w:proofErr w:type="spellStart"/>
       <w:r>
         <w:t>Kubernates</w:t>
       </w:r>
-      <w:proofErr w:type="spellEnd"/>
-      <w:r>
-        <w:t xml:space="preserve"> came from Google. Google had a product name Bork. This </w:t>
-      </w:r>
-      <w:proofErr w:type="spellStart"/>
-      <w:r>
-        <w:t>Kubernages</w:t>
-      </w:r>
-      <w:proofErr w:type="spellEnd"/>
-      <w:r>
-        <w:t xml:space="preserve"> was owned by </w:t>
-      </w:r>
-      <w:proofErr w:type="gramStart"/>
-      <w:r>
-        <w:t>CNCF(</w:t>
-      </w:r>
-      <w:proofErr w:type="gramEnd"/>
-      <w:r>
-        <w:t xml:space="preserve">cloud natives cloud free) </w:t>
+      <w:r>
+        <w:t xml:space="preserve"> came from Google. Google had a product name Bork. This Kubernages was owned by CNCF(cloud natives cloud free) </w:t>
       </w:r>
     </w:p>
     <w:p/>
@@ -181,44 +121,12 @@
         <w:t>--</w:t>
       </w:r>
       <w:r>
-        <w:t xml:space="preserve">GKE: </w:t>
-      </w:r>
-      <w:proofErr w:type="spellStart"/>
-      <w:r>
-        <w:t>Gooke</w:t>
-      </w:r>
-      <w:proofErr w:type="spellEnd"/>
-      <w:r>
-        <w:t xml:space="preserve"> </w:t>
-      </w:r>
-      <w:proofErr w:type="spellStart"/>
-      <w:r>
-        <w:t>kubernates</w:t>
-      </w:r>
-      <w:proofErr w:type="spellEnd"/>
-      <w:r>
-        <w:t xml:space="preserve"> engine</w:t>
-      </w:r>
-    </w:p>
-    <w:p>
-      <w:r>
-        <w:t xml:space="preserve">--EKS: </w:t>
-      </w:r>
-      <w:proofErr w:type="spellStart"/>
-      <w:r>
-        <w:t>Elastice</w:t>
-      </w:r>
-      <w:proofErr w:type="spellEnd"/>
-      <w:r>
-        <w:t xml:space="preserve"> </w:t>
-      </w:r>
-      <w:proofErr w:type="spellStart"/>
-      <w:r>
-        <w:t>kubernates</w:t>
-      </w:r>
-      <w:proofErr w:type="spellEnd"/>
-      <w:r>
-        <w:t xml:space="preserve"> </w:t>
+        <w:t>GKE: Gooke kubernates engine</w:t>
+      </w:r>
+    </w:p>
+    <w:p>
+      <w:r>
+        <w:t xml:space="preserve">--EKS: Elastice kubernates </w:t>
       </w:r>
       <w:r>
         <w:t>service</w:t>
@@ -226,29 +134,14 @@
     </w:p>
     <w:p>
       <w:r>
-        <w:t xml:space="preserve">--AKS: Azure </w:t>
-      </w:r>
-      <w:proofErr w:type="spellStart"/>
-      <w:r>
-        <w:t>Kubernates</w:t>
-      </w:r>
-      <w:proofErr w:type="spellEnd"/>
-      <w:r>
-        <w:t xml:space="preserve"> service</w:t>
-      </w:r>
-    </w:p>
-    <w:p/>
-    <w:p>
-      <w:r>
-        <w:t xml:space="preserve">--To manage container, we need </w:t>
-      </w:r>
-      <w:proofErr w:type="spellStart"/>
-      <w:r>
-        <w:t>containered</w:t>
-      </w:r>
-      <w:proofErr w:type="spellEnd"/>
-      <w:r>
-        <w:t xml:space="preserve"> orchestration</w:t>
+        <w:t>--AKS: Azure Kubernates service</w:t>
+      </w:r>
+    </w:p>
+    <w:p/>
+    <w:p>
+      <w:r>
+        <w:lastRenderedPageBreak/>
+        <w:t>--To manage container, we need containered orchestration</w:t>
       </w:r>
     </w:p>
     <w:p/>
@@ -321,31 +214,13 @@
       </w:r>
     </w:p>
     <w:p>
-      <w:proofErr w:type="spellStart"/>
-      <w:r>
-        <w:t>Kube</w:t>
-      </w:r>
-      <w:proofErr w:type="spellEnd"/>
-      <w:r>
-        <w:t xml:space="preserve"> </w:t>
-      </w:r>
-      <w:proofErr w:type="spellStart"/>
-      <w:r>
-        <w:t>apiserver</w:t>
-      </w:r>
-      <w:proofErr w:type="spellEnd"/>
-      <w:r>
-        <w:t>: verifies the user</w:t>
-      </w:r>
-    </w:p>
-    <w:p>
-      <w:proofErr w:type="spellStart"/>
-      <w:r>
-        <w:t>Etcd</w:t>
-      </w:r>
-      <w:proofErr w:type="spellEnd"/>
-      <w:r>
-        <w:t>:</w:t>
+      <w:r>
+        <w:t>Kube apiserver: verifies the user</w:t>
+      </w:r>
+    </w:p>
+    <w:p>
+      <w:r>
+        <w:t>Etcd:</w:t>
       </w:r>
     </w:p>
     <w:p>
@@ -355,15 +230,7 @@
     </w:p>
     <w:p>
       <w:r>
-        <w:t xml:space="preserve">Scheduler: which pod </w:t>
-      </w:r>
-      <w:proofErr w:type="gramStart"/>
-      <w:r>
-        <w:t>has to</w:t>
-      </w:r>
-      <w:proofErr w:type="gramEnd"/>
-      <w:r>
-        <w:t xml:space="preserve"> be deployed or taken away</w:t>
+        <w:t>Scheduler: which pod has to be deployed or taken away</w:t>
       </w:r>
     </w:p>
     <w:p/>
@@ -449,7 +316,6 @@
         <w:rPr>
           <w:noProof/>
         </w:rPr>
-        <w:lastRenderedPageBreak/>
         <w:t>--Docker ensures that applications works seamlessly in any environment in dev, test or prod.</w:t>
       </w:r>
     </w:p>
@@ -511,13 +377,8 @@
       <w:r>
         <w:t xml:space="preserve"> </w:t>
       </w:r>
-      <w:proofErr w:type="spellStart"/>
-      <w:r>
-        <w:t>minkube</w:t>
-      </w:r>
-      <w:proofErr w:type="spellEnd"/>
-      <w:r>
-        <w:t xml:space="preserve"> start </w:t>
+      <w:r>
+        <w:t xml:space="preserve">minkube start </w:t>
       </w:r>
     </w:p>
     <w:p/>
@@ -701,15 +562,7 @@
     <w:p/>
     <w:p>
       <w:r>
-        <w:t xml:space="preserve">--nginx is reverse proxy of HTTPS. This reverse proxy blocks external virus. It saved websites from malware, unnecessary </w:t>
-      </w:r>
-      <w:proofErr w:type="spellStart"/>
-      <w:r>
-        <w:t>ciber</w:t>
-      </w:r>
-      <w:proofErr w:type="spellEnd"/>
-      <w:r>
-        <w:t xml:space="preserve"> attacks. </w:t>
+        <w:t xml:space="preserve">--nginx is reverse proxy of HTTPS. This reverse proxy blocks external virus. It saved websites from malware, unnecessary ciber attacks. </w:t>
       </w:r>
     </w:p>
     <w:p/>
@@ -738,15 +591,8 @@
     </w:p>
     <w:p>
       <w:r>
-        <w:t xml:space="preserve">--docker pull </w:t>
-      </w:r>
-      <w:proofErr w:type="spellStart"/>
-      <w:proofErr w:type="gramStart"/>
-      <w:r>
-        <w:t>nginx:latest</w:t>
-      </w:r>
-      <w:proofErr w:type="spellEnd"/>
-      <w:proofErr w:type="gramEnd"/>
+        <w:t>--docker pull nginx:latest</w:t>
+      </w:r>
     </w:p>
     <w:p/>
     <w:p>
@@ -757,28 +603,7 @@
     <w:p/>
     <w:p>
       <w:r>
-        <w:t xml:space="preserve"># In case we want to pull images from </w:t>
-      </w:r>
-      <w:proofErr w:type="spellStart"/>
-      <w:r>
-        <w:t>gcr</w:t>
-      </w:r>
-      <w:proofErr w:type="spellEnd"/>
-      <w:r>
-        <w:t xml:space="preserve">, google </w:t>
-      </w:r>
-      <w:proofErr w:type="spellStart"/>
-      <w:proofErr w:type="gramStart"/>
-      <w:r>
-        <w:t>cloud..</w:t>
-      </w:r>
-      <w:proofErr w:type="gramEnd"/>
-      <w:r>
-        <w:t>we</w:t>
-      </w:r>
-      <w:proofErr w:type="spellEnd"/>
-      <w:r>
-        <w:t xml:space="preserve"> need to give path for images to pull</w:t>
+        <w:t># In case we want to pull images from gcr, google cloud..we need to give path for images to pull</w:t>
       </w:r>
     </w:p>
     <w:p/>
@@ -802,15 +627,7 @@
         <w:t>cannot</w:t>
       </w:r>
       <w:r>
-        <w:t xml:space="preserve"> reuse the port. If we run same port</w:t>
-      </w:r>
-      <w:proofErr w:type="gramStart"/>
-      <w:r>
-        <w:t xml:space="preserve"> ..</w:t>
-      </w:r>
-      <w:proofErr w:type="gramEnd"/>
-      <w:r>
-        <w:t xml:space="preserve">it throws error. </w:t>
+        <w:t xml:space="preserve"> reuse the port. If we run same port ..it throws error. </w:t>
       </w:r>
     </w:p>
     <w:p>
@@ -852,18 +669,7 @@
           <w:szCs w:val="18"/>
           <w:bdr w:val="none" w:sz="0" w:space="0" w:color="auto" w:frame="1"/>
         </w:rPr>
-        <w:t xml:space="preserve">-nginx -d -p 8080:80 </w:t>
-      </w:r>
-      <w:proofErr w:type="spellStart"/>
-      <w:proofErr w:type="gramStart"/>
-      <w:r>
-        <w:rPr>
-          <w:color w:val="244357"/>
-          <w:sz w:val="18"/>
-          <w:szCs w:val="18"/>
-          <w:bdr w:val="none" w:sz="0" w:space="0" w:color="auto" w:frame="1"/>
-        </w:rPr>
-        <w:t>nginx</w:t>
+        <w:t>-nginx -d -p 8080:80 nginx</w:t>
       </w:r>
       <w:r>
         <w:rPr>
@@ -874,8 +680,6 @@
         </w:rPr>
         <w:t>:latest</w:t>
       </w:r>
-      <w:proofErr w:type="spellEnd"/>
-      <w:proofErr w:type="gramEnd"/>
     </w:p>
     <w:p>
       <w:pPr>
@@ -895,27 +699,7 @@
           <w:szCs w:val="18"/>
           <w:bdr w:val="none" w:sz="0" w:space="0" w:color="auto" w:frame="1"/>
         </w:rPr>
-        <w:t xml:space="preserve">--docker </w:t>
-      </w:r>
-      <w:proofErr w:type="spellStart"/>
-      <w:r>
-        <w:rPr>
-          <w:color w:val="244357"/>
-          <w:sz w:val="18"/>
-          <w:szCs w:val="18"/>
-          <w:bdr w:val="none" w:sz="0" w:space="0" w:color="auto" w:frame="1"/>
-        </w:rPr>
-        <w:t>ps</w:t>
-      </w:r>
-      <w:proofErr w:type="spellEnd"/>
-      <w:r>
-        <w:rPr>
-          <w:color w:val="244357"/>
-          <w:sz w:val="18"/>
-          <w:szCs w:val="18"/>
-          <w:bdr w:val="none" w:sz="0" w:space="0" w:color="auto" w:frame="1"/>
-        </w:rPr>
-        <w:t xml:space="preserve"> -a</w:t>
+        <w:t>--docker ps -a</w:t>
       </w:r>
     </w:p>
     <w:p>
@@ -993,18 +777,7 @@
           <w:szCs w:val="18"/>
           <w:bdr w:val="none" w:sz="0" w:space="0" w:color="auto" w:frame="1"/>
         </w:rPr>
-        <w:t xml:space="preserve">:80 </w:t>
-      </w:r>
-      <w:proofErr w:type="spellStart"/>
-      <w:proofErr w:type="gramStart"/>
-      <w:r>
-        <w:rPr>
-          <w:color w:val="244357"/>
-          <w:sz w:val="18"/>
-          <w:szCs w:val="18"/>
-          <w:bdr w:val="none" w:sz="0" w:space="0" w:color="auto" w:frame="1"/>
-        </w:rPr>
-        <w:t>nginx</w:t>
+        <w:t>:80 nginx</w:t>
       </w:r>
       <w:r>
         <w:rPr>
@@ -1015,8 +788,6 @@
         </w:rPr>
         <w:t>:latest</w:t>
       </w:r>
-      <w:proofErr w:type="spellEnd"/>
-      <w:proofErr w:type="gramEnd"/>
     </w:p>
     <w:p>
       <w:pPr>
@@ -1036,27 +807,7 @@
           <w:szCs w:val="18"/>
           <w:bdr w:val="none" w:sz="0" w:space="0" w:color="auto" w:frame="1"/>
         </w:rPr>
-        <w:t xml:space="preserve">--docker </w:t>
-      </w:r>
-      <w:proofErr w:type="spellStart"/>
-      <w:r>
-        <w:rPr>
-          <w:color w:val="244357"/>
-          <w:sz w:val="18"/>
-          <w:szCs w:val="18"/>
-          <w:bdr w:val="none" w:sz="0" w:space="0" w:color="auto" w:frame="1"/>
-        </w:rPr>
-        <w:t>ps</w:t>
-      </w:r>
-      <w:proofErr w:type="spellEnd"/>
-      <w:r>
-        <w:rPr>
-          <w:color w:val="244357"/>
-          <w:sz w:val="18"/>
-          <w:szCs w:val="18"/>
-          <w:bdr w:val="none" w:sz="0" w:space="0" w:color="auto" w:frame="1"/>
-        </w:rPr>
-        <w:t xml:space="preserve"> -a </w:t>
+        <w:t xml:space="preserve">--docker ps -a </w:t>
       </w:r>
     </w:p>
     <w:p>
@@ -1119,55 +870,7 @@
           <w:szCs w:val="18"/>
           <w:bdr w:val="none" w:sz="0" w:space="0" w:color="auto" w:frame="1"/>
         </w:rPr>
-        <w:t xml:space="preserve"># </w:t>
-      </w:r>
-      <w:proofErr w:type="gramStart"/>
-      <w:r>
-        <w:rPr>
-          <w:b/>
-          <w:bCs/>
-          <w:color w:val="244357"/>
-          <w:sz w:val="18"/>
-          <w:szCs w:val="18"/>
-          <w:bdr w:val="none" w:sz="0" w:space="0" w:color="auto" w:frame="1"/>
-        </w:rPr>
-        <w:t>show</w:t>
-      </w:r>
-      <w:proofErr w:type="gramEnd"/>
-      <w:r>
-        <w:rPr>
-          <w:b/>
-          <w:bCs/>
-          <w:color w:val="244357"/>
-          <w:sz w:val="18"/>
-          <w:szCs w:val="18"/>
-          <w:bdr w:val="none" w:sz="0" w:space="0" w:color="auto" w:frame="1"/>
-        </w:rPr>
-        <w:t xml:space="preserve"> all process, what all </w:t>
-      </w:r>
-      <w:proofErr w:type="spellStart"/>
-      <w:r>
-        <w:rPr>
-          <w:b/>
-          <w:bCs/>
-          <w:color w:val="244357"/>
-          <w:sz w:val="18"/>
-          <w:szCs w:val="18"/>
-          <w:bdr w:val="none" w:sz="0" w:space="0" w:color="auto" w:frame="1"/>
-        </w:rPr>
-        <w:t>softwares</w:t>
-      </w:r>
-      <w:proofErr w:type="spellEnd"/>
-      <w:r>
-        <w:rPr>
-          <w:b/>
-          <w:bCs/>
-          <w:color w:val="244357"/>
-          <w:sz w:val="18"/>
-          <w:szCs w:val="18"/>
-          <w:bdr w:val="none" w:sz="0" w:space="0" w:color="auto" w:frame="1"/>
-        </w:rPr>
-        <w:t xml:space="preserve"> are running</w:t>
+        <w:t># show all process, what all softwares are running</w:t>
       </w:r>
     </w:p>
     <w:p>
@@ -1188,27 +891,7 @@
           <w:szCs w:val="18"/>
           <w:bdr w:val="none" w:sz="0" w:space="0" w:color="auto" w:frame="1"/>
         </w:rPr>
-        <w:t xml:space="preserve">--docker </w:t>
-      </w:r>
-      <w:proofErr w:type="spellStart"/>
-      <w:r>
-        <w:rPr>
-          <w:color w:val="244357"/>
-          <w:sz w:val="18"/>
-          <w:szCs w:val="18"/>
-          <w:bdr w:val="none" w:sz="0" w:space="0" w:color="auto" w:frame="1"/>
-        </w:rPr>
-        <w:t>ps</w:t>
-      </w:r>
-      <w:proofErr w:type="spellEnd"/>
-      <w:r>
-        <w:rPr>
-          <w:color w:val="244357"/>
-          <w:sz w:val="18"/>
-          <w:szCs w:val="18"/>
-          <w:bdr w:val="none" w:sz="0" w:space="0" w:color="auto" w:frame="1"/>
-        </w:rPr>
-        <w:t xml:space="preserve"> -a </w:t>
+        <w:t xml:space="preserve">--docker ps -a </w:t>
       </w:r>
     </w:p>
     <w:p>
@@ -1241,27 +924,7 @@
           <w:szCs w:val="18"/>
           <w:bdr w:val="none" w:sz="0" w:space="0" w:color="auto" w:frame="1"/>
         </w:rPr>
-        <w:t>#</w:t>
-      </w:r>
-      <w:proofErr w:type="gramStart"/>
-      <w:r>
-        <w:rPr>
-          <w:color w:val="244357"/>
-          <w:sz w:val="18"/>
-          <w:szCs w:val="18"/>
-          <w:bdr w:val="none" w:sz="0" w:space="0" w:color="auto" w:frame="1"/>
-        </w:rPr>
-        <w:t>remove</w:t>
-      </w:r>
-      <w:proofErr w:type="gramEnd"/>
-      <w:r>
-        <w:rPr>
-          <w:color w:val="244357"/>
-          <w:sz w:val="18"/>
-          <w:szCs w:val="18"/>
-          <w:bdr w:val="none" w:sz="0" w:space="0" w:color="auto" w:frame="1"/>
-        </w:rPr>
-        <w:t xml:space="preserve"> docker image</w:t>
+        <w:t>#remove docker image</w:t>
       </w:r>
     </w:p>
     <w:p>
@@ -1282,19 +945,8 @@
           <w:szCs w:val="18"/>
           <w:bdr w:val="none" w:sz="0" w:space="0" w:color="auto" w:frame="1"/>
         </w:rPr>
-        <w:t xml:space="preserve">--docker rm </w:t>
-      </w:r>
-      <w:proofErr w:type="spellStart"/>
-      <w:r>
-        <w:rPr>
-          <w:color w:val="244357"/>
-          <w:sz w:val="18"/>
-          <w:szCs w:val="18"/>
-          <w:bdr w:val="none" w:sz="0" w:space="0" w:color="auto" w:frame="1"/>
-        </w:rPr>
-        <w:t>image_id</w:t>
-      </w:r>
-      <w:proofErr w:type="spellEnd"/>
+        <w:t>--docker rm image_id</w:t>
+      </w:r>
     </w:p>
     <w:p>
       <w:pPr>
@@ -1314,27 +966,7 @@
           <w:szCs w:val="18"/>
           <w:bdr w:val="none" w:sz="0" w:space="0" w:color="auto" w:frame="1"/>
         </w:rPr>
-        <w:t xml:space="preserve">--docker </w:t>
-      </w:r>
-      <w:proofErr w:type="spellStart"/>
-      <w:r>
-        <w:rPr>
-          <w:color w:val="244357"/>
-          <w:sz w:val="18"/>
-          <w:szCs w:val="18"/>
-          <w:bdr w:val="none" w:sz="0" w:space="0" w:color="auto" w:frame="1"/>
-        </w:rPr>
-        <w:t>ps</w:t>
-      </w:r>
-      <w:proofErr w:type="spellEnd"/>
-      <w:r>
-        <w:rPr>
-          <w:color w:val="244357"/>
-          <w:sz w:val="18"/>
-          <w:szCs w:val="18"/>
-          <w:bdr w:val="none" w:sz="0" w:space="0" w:color="auto" w:frame="1"/>
-        </w:rPr>
-        <w:t xml:space="preserve"> -a</w:t>
+        <w:t>--docker ps -a</w:t>
       </w:r>
     </w:p>
     <w:p>
@@ -1528,15 +1160,7 @@
     <w:p/>
     <w:p>
       <w:r>
-        <w:t>Windows, java 8</w:t>
-      </w:r>
-      <w:proofErr w:type="gramStart"/>
-      <w:r>
-        <w:t>…..</w:t>
-      </w:r>
-      <w:proofErr w:type="gramEnd"/>
-      <w:r>
-        <w:t xml:space="preserve">other user mac with java 11. </w:t>
+        <w:t xml:space="preserve">Windows, java 8…..other user mac with java 11. </w:t>
       </w:r>
     </w:p>
     <w:p/>

</xml_diff>